<commit_message>
Updated the setup manual
</commit_message>
<xml_diff>
--- a/Documentation/P4All-D203.1-2-ANNEX III Runtime Environment Setup manual_v5.docx
+++ b/Documentation/P4All-D203.1-2-ANNEX III Runtime Environment Setup manual_v5.docx
@@ -462,39 +462,7 @@
                 <w:b/>
                 <w:lang w:val="en-GB"/>
               </w:rPr>
-              <w:t xml:space="preserve">, Christos </w:t>
-            </w:r>
-            <w:proofErr w:type="spellStart"/>
-            <w:r>
-              <w:rPr>
-                <w:b/>
-                <w:lang w:val="en-GB"/>
-              </w:rPr>
-              <w:t>Mettouris</w:t>
-            </w:r>
-            <w:proofErr w:type="spellEnd"/>
-            <w:r>
-              <w:rPr>
-                <w:b/>
-                <w:lang w:val="en-GB"/>
-              </w:rPr>
-              <w:t xml:space="preserve">, Lukas </w:t>
-            </w:r>
-            <w:proofErr w:type="spellStart"/>
-            <w:r>
-              <w:rPr>
-                <w:b/>
-                <w:lang w:val="en-GB"/>
-              </w:rPr>
-              <w:t>Smirek</w:t>
-            </w:r>
-            <w:proofErr w:type="spellEnd"/>
-            <w:r>
-              <w:rPr>
-                <w:b/>
-                <w:lang w:val="en-GB"/>
-              </w:rPr>
-              <w:t>, Daniel Ziegler</w:t>
+              <w:t>, Christos Mettouris, Lukas Smirek, Daniel Ziegler</w:t>
             </w:r>
           </w:p>
         </w:tc>
@@ -723,21 +691,7 @@
         <w:rPr>
           <w:lang w:val="en-GB"/>
         </w:rPr>
-        <w:t xml:space="preserve">UCH, URC, ARE, </w:t>
-      </w:r>
-      <w:proofErr w:type="spellStart"/>
-      <w:r>
-        <w:rPr>
-          <w:lang w:val="en-GB"/>
-        </w:rPr>
-        <w:t>AsTeRiCS</w:t>
-      </w:r>
-      <w:proofErr w:type="spellEnd"/>
-      <w:r>
-        <w:rPr>
-          <w:lang w:val="en-GB"/>
-        </w:rPr>
-        <w:t>,</w:t>
+        <w:t>UCH, URC, ARE, AsTeRiCS,</w:t>
       </w:r>
       <w:r>
         <w:rPr>
@@ -1320,25 +1274,7 @@
                 <w:szCs w:val="18"/>
                 <w:lang w:val="en-GB"/>
               </w:rPr>
-              <w:t xml:space="preserve">Christos </w:t>
-            </w:r>
-            <w:proofErr w:type="spellStart"/>
-            <w:r>
-              <w:rPr>
-                <w:sz w:val="18"/>
-                <w:szCs w:val="18"/>
-                <w:lang w:val="en-GB"/>
-              </w:rPr>
-              <w:t>Mettouris</w:t>
-            </w:r>
-            <w:proofErr w:type="spellEnd"/>
-            <w:r>
-              <w:rPr>
-                <w:sz w:val="18"/>
-                <w:szCs w:val="18"/>
-                <w:lang w:val="en-GB"/>
-              </w:rPr>
-              <w:t>, Marios Komodromos</w:t>
+              <w:t>Christos Mettouris, Marios Komodromos</w:t>
             </w:r>
           </w:p>
         </w:tc>
@@ -3503,19 +3439,11 @@
           <w:lang w:val="en-GB"/>
         </w:rPr>
       </w:pPr>
-      <w:proofErr w:type="gramStart"/>
-      <w:r>
-        <w:rPr>
-          <w:lang w:val="en-GB"/>
-        </w:rPr>
-        <w:t>This document servers</w:t>
-      </w:r>
-      <w:proofErr w:type="gramEnd"/>
-      <w:r>
-        <w:rPr>
-          <w:lang w:val="en-GB"/>
-        </w:rPr>
-        <w:t xml:space="preserve"> as the Integrated Runtime Environment Setup and Installation Manual</w:t>
+      <w:r>
+        <w:rPr>
+          <w:lang w:val="en-GB"/>
+        </w:rPr>
+        <w:t>This document servers as the Integrated Runtime Environment Setup and Installation Manual</w:t>
       </w:r>
       <w:r>
         <w:rPr>
@@ -3664,14 +3592,12 @@
         </w:rPr>
         <w:t>"harvest</w:t>
       </w:r>
-      <w:proofErr w:type="gramStart"/>
       <w:r>
         <w:rPr>
           <w:lang w:val="en-GB"/>
         </w:rPr>
         <w:t>“ the</w:t>
       </w:r>
-      <w:proofErr w:type="gramEnd"/>
       <w:r>
         <w:rPr>
           <w:lang w:val="en-GB"/>
@@ -4324,7 +4250,6 @@
         </w:rPr>
         <w:t xml:space="preserve"> let &lt;</w:t>
       </w:r>
-      <w:proofErr w:type="spellStart"/>
       <w:r>
         <w:rPr>
           <w:rFonts w:ascii="Courier New" w:hAnsi="Courier New" w:cs="Courier New"/>
@@ -4333,7 +4258,6 @@
         </w:rPr>
         <w:t>REFolderPath</w:t>
       </w:r>
-      <w:proofErr w:type="spellEnd"/>
       <w:r>
         <w:rPr>
           <w:lang w:val="en-GB"/>
@@ -4586,7 +4510,6 @@
         </w:rPr>
         <w:t xml:space="preserve"> the installer to be found here: ‘&lt;</w:t>
       </w:r>
-      <w:proofErr w:type="spellStart"/>
       <w:r>
         <w:rPr>
           <w:rFonts w:ascii="Courier New" w:hAnsi="Courier New" w:cs="Courier New"/>
@@ -4595,7 +4518,6 @@
         </w:rPr>
         <w:t>REFolderPath</w:t>
       </w:r>
-      <w:proofErr w:type="spellEnd"/>
       <w:r>
         <w:rPr>
           <w:lang w:val="en-GB"/>
@@ -4675,7 +4597,6 @@
         </w:rPr>
         <w:t>&lt;</w:t>
       </w:r>
-      <w:proofErr w:type="spellStart"/>
       <w:r>
         <w:rPr>
           <w:rFonts w:ascii="Courier New" w:hAnsi="Courier New" w:cs="Courier New"/>
@@ -4684,7 +4605,6 @@
         </w:rPr>
         <w:t>REFolderPath</w:t>
       </w:r>
-      <w:proofErr w:type="spellEnd"/>
       <w:r>
         <w:rPr>
           <w:rFonts w:ascii="Courier New" w:hAnsi="Courier New" w:cs="Courier New"/>
@@ -4708,7 +4628,7 @@
       </w:r>
       <w:r>
         <w:rPr>
-          <w:rFonts w:ascii="Courier New" w:hAnsi="Courier New" w:cs="Courier New"/>
+          <w:rFonts w:cs="Courier New"/>
           <w:lang w:val="en-GB"/>
         </w:rPr>
         <w:t xml:space="preserve"> </w:t>
@@ -4718,13 +4638,48 @@
           <w:rFonts w:cs="Courier New"/>
           <w:lang w:val="en-GB"/>
         </w:rPr>
-        <w:t xml:space="preserve">file. The execution of this file will automatically </w:t>
+        <w:t>file</w:t>
       </w:r>
       <w:r>
         <w:rPr>
           <w:rFonts w:cs="Courier New"/>
           <w:lang w:val="en-GB"/>
         </w:rPr>
+        <w:t xml:space="preserve"> with administrator privileges (right click on the file </w:t>
+      </w:r>
+      <w:r>
+        <w:rPr>
+          <w:rFonts w:cs="Courier New"/>
+          <w:lang w:val="en-GB"/>
+        </w:rPr>
+        <w:sym w:font="Wingdings" w:char="F0E0"/>
+      </w:r>
+      <w:r>
+        <w:rPr>
+          <w:rFonts w:cs="Courier New"/>
+          <w:lang w:val="en-GB"/>
+        </w:rPr>
+        <w:t xml:space="preserve"> Ru</w:t>
+      </w:r>
+      <w:r>
+        <w:rPr>
+          <w:rFonts w:cs="Courier New"/>
+          <w:lang w:val="en-GB"/>
+        </w:rPr>
+        <w:t>n as administrator)</w:t>
+      </w:r>
+      <w:r>
+        <w:rPr>
+          <w:rFonts w:cs="Courier New"/>
+          <w:lang w:val="en-GB"/>
+        </w:rPr>
+        <w:t xml:space="preserve">. The execution of this file will automatically </w:t>
+      </w:r>
+      <w:r>
+        <w:rPr>
+          <w:rFonts w:cs="Courier New"/>
+          <w:lang w:val="en-GB"/>
+        </w:rPr>
         <w:t>clone</w:t>
       </w:r>
       <w:r>
@@ -4832,21 +4787,106 @@
         </w:rPr>
         <w:t xml:space="preserve"> </w:t>
       </w:r>
-    </w:p>
-    <w:p>
-      <w:pPr>
-        <w:pStyle w:val="ListParagraph"/>
-        <w:jc w:val="both"/>
-        <w:rPr>
-          <w:lang w:val="en-GB"/>
-        </w:rPr>
-      </w:pPr>
       <w:r>
         <w:rPr>
           <w:rFonts w:cs="Courier New"/>
           <w:lang w:val="en-GB"/>
         </w:rPr>
-        <w:t>If any errors occur during the file execution, it is recommended to follow the steps in:</w:t>
+        <w:t>If any errors occur during the</w:t>
+      </w:r>
+      <w:r>
+        <w:rPr>
+          <w:rFonts w:cs="Courier New"/>
+          <w:lang w:val="en-GB"/>
+        </w:rPr>
+        <w:t xml:space="preserve"> execution of the</w:t>
+      </w:r>
+      <w:r>
+        <w:rPr>
+          <w:rFonts w:cs="Courier New"/>
+          <w:lang w:val="en-GB"/>
+        </w:rPr>
+        <w:t xml:space="preserve"> file,</w:t>
+      </w:r>
+      <w:r>
+        <w:rPr>
+          <w:rFonts w:cs="Courier New"/>
+          <w:lang w:val="en-GB"/>
+        </w:rPr>
+        <w:t xml:space="preserve"> if you do not have administrator </w:t>
+      </w:r>
+      <w:r>
+        <w:rPr>
+          <w:rFonts w:cs="Courier New"/>
+          <w:lang w:val="en-GB"/>
+        </w:rPr>
+        <w:t>privileges</w:t>
+      </w:r>
+      <w:r>
+        <w:rPr>
+          <w:rFonts w:cs="Courier New"/>
+          <w:lang w:val="en-GB"/>
+        </w:rPr>
+        <w:t xml:space="preserve"> or if you are running a windows version older than </w:t>
+      </w:r>
+      <w:r>
+        <w:rPr>
+          <w:rFonts w:cs="Courier New"/>
+          <w:u w:val="single"/>
+          <w:lang w:val="en-GB"/>
+        </w:rPr>
+        <w:t>Windows 7</w:t>
+      </w:r>
+      <w:r>
+        <w:rPr>
+          <w:rFonts w:cs="Courier New"/>
+          <w:lang w:val="en-GB"/>
+        </w:rPr>
+        <w:t xml:space="preserve"> it is recommended to</w:t>
+      </w:r>
+      <w:r>
+        <w:rPr>
+          <w:rFonts w:cs="Courier New"/>
+          <w:lang w:val="en-GB"/>
+        </w:rPr>
+        <w:t xml:space="preserve"> substitute this step (Step 3) by</w:t>
+      </w:r>
+      <w:r>
+        <w:rPr>
+          <w:rFonts w:cs="Courier New"/>
+          <w:lang w:val="en-GB"/>
+        </w:rPr>
+        <w:t xml:space="preserve"> follow</w:t>
+      </w:r>
+      <w:r>
+        <w:rPr>
+          <w:rFonts w:cs="Courier New"/>
+          <w:lang w:val="en-GB"/>
+        </w:rPr>
+        <w:t>ing</w:t>
+      </w:r>
+      <w:r>
+        <w:rPr>
+          <w:rFonts w:cs="Courier New"/>
+          <w:lang w:val="en-GB"/>
+        </w:rPr>
+        <w:t xml:space="preserve"> the </w:t>
+      </w:r>
+      <w:r>
+        <w:rPr>
+          <w:rFonts w:cs="Courier New"/>
+          <w:lang w:val="en-GB"/>
+        </w:rPr>
+        <w:t>instructions</w:t>
+      </w:r>
+      <w:bookmarkStart w:id="5" w:name="_GoBack"/>
+      <w:bookmarkEnd w:id="5"/>
+      <w:r>
+        <w:rPr>
+          <w:rFonts w:cs="Courier New"/>
+          <w:lang w:val="en-GB"/>
+        </w:rPr>
+        <w:t xml:space="preserve"> in:</w:t>
       </w:r>
     </w:p>
     <w:p>
@@ -4874,8 +4914,6 @@
         </w:rPr>
         <w:t>Installation section</w:t>
       </w:r>
-      <w:bookmarkStart w:id="5" w:name="_GoBack"/>
-      <w:bookmarkEnd w:id="5"/>
     </w:p>
     <w:p>
       <w:pPr>
@@ -4911,87 +4949,10 @@
           <w:lang w:val="en-GB"/>
         </w:rPr>
       </w:pPr>
-      <w:r>
-        <w:rPr>
-          <w:rFonts w:cs="Courier New"/>
-          <w:lang w:val="en-GB"/>
-        </w:rPr>
-        <w:t xml:space="preserve">Note that the </w:t>
-      </w:r>
-      <w:r>
-        <w:rPr>
-          <w:rFonts w:ascii="Courier New" w:hAnsi="Courier New" w:cs="Courier New"/>
-          <w:lang w:val="en-GB"/>
-        </w:rPr>
-        <w:t>‘</w:t>
-      </w:r>
-      <w:r>
-        <w:rPr>
-          <w:rFonts w:ascii="Courier New" w:hAnsi="Courier New" w:cs="Courier New"/>
-          <w:lang w:val="en-GB"/>
-        </w:rPr>
-        <w:t>&lt;</w:t>
-      </w:r>
-      <w:proofErr w:type="spellStart"/>
-      <w:r>
-        <w:rPr>
-          <w:rFonts w:ascii="Courier New" w:hAnsi="Courier New" w:cs="Courier New"/>
-          <w:b/>
-          <w:lang w:val="en-GB"/>
-        </w:rPr>
-        <w:t>REFolderPath</w:t>
-      </w:r>
-      <w:proofErr w:type="spellEnd"/>
-      <w:r>
-        <w:rPr>
-          <w:rFonts w:ascii="Courier New" w:hAnsi="Courier New" w:cs="Courier New"/>
-          <w:lang w:val="en-GB"/>
-        </w:rPr>
-        <w:t>&gt;/</w:t>
-      </w:r>
-      <w:r>
-        <w:rPr>
-          <w:rFonts w:ascii="Courier New" w:hAnsi="Courier New" w:cs="Courier New"/>
-          <w:lang w:val="en-GB"/>
-        </w:rPr>
-        <w:t>auto-conf.bat</w:t>
-      </w:r>
-      <w:r>
-        <w:rPr>
-          <w:rFonts w:ascii="Courier New" w:hAnsi="Courier New" w:cs="Courier New"/>
-          <w:lang w:val="en-GB"/>
-        </w:rPr>
-        <w:t>’</w:t>
-      </w:r>
-      <w:r>
-        <w:rPr>
-          <w:rFonts w:cs="Courier New"/>
-          <w:lang w:val="en-GB"/>
-        </w:rPr>
-        <w:t xml:space="preserve"> </w:t>
-      </w:r>
-      <w:r>
-        <w:rPr>
-          <w:rFonts w:cs="Courier New"/>
-          <w:lang w:val="en-GB"/>
-        </w:rPr>
-        <w:t xml:space="preserve">file </w:t>
-      </w:r>
-      <w:r>
-        <w:rPr>
-          <w:rFonts w:cs="Courier New"/>
-          <w:lang w:val="en-GB"/>
-        </w:rPr>
-        <w:t>will work for users running windows 7 or above.</w:t>
-      </w:r>
     </w:p>
     <w:p>
       <w:pPr>
         <w:pStyle w:val="ListParagraph"/>
-        <w:numPr>
-          <w:ilvl w:val="0"/>
-          <w:numId w:val="43"/>
-        </w:numPr>
         <w:jc w:val="both"/>
         <w:rPr>
           <w:lang w:val="en-GB"/>
@@ -5040,7 +5001,6 @@
         </w:rPr>
         <w:t>&lt;</w:t>
       </w:r>
-      <w:proofErr w:type="spellStart"/>
       <w:r>
         <w:rPr>
           <w:rFonts w:ascii="Courier New" w:hAnsi="Courier New" w:cs="Courier New"/>
@@ -5049,7 +5009,6 @@
         </w:rPr>
         <w:t>GPIIRootFolder</w:t>
       </w:r>
-      <w:proofErr w:type="spellEnd"/>
       <w:r>
         <w:rPr>
           <w:rFonts w:ascii="Courier New" w:hAnsi="Courier New" w:cs="Courier New"/>
@@ -5095,25 +5054,8 @@
           <w:rFonts w:ascii="Courier New" w:hAnsi="Courier New" w:cs="Courier New"/>
           <w:lang w:val="en-GB"/>
         </w:rPr>
-        <w:t>‘</w:t>
-      </w:r>
-      <w:proofErr w:type="gramStart"/>
-      <w:r>
-        <w:rPr>
-          <w:rFonts w:ascii="Courier New" w:hAnsi="Courier New" w:cs="Courier New"/>
-          <w:lang w:val="en-GB"/>
-        </w:rPr>
-        <w:t>localhost:</w:t>
-      </w:r>
-      <w:proofErr w:type="gramEnd"/>
-      <w:r>
-        <w:rPr>
-          <w:rFonts w:ascii="Courier New" w:hAnsi="Courier New" w:cs="Courier New"/>
-          <w:lang w:val="en-GB"/>
-        </w:rPr>
-        <w:t>8081/user/</w:t>
-      </w:r>
-      <w:proofErr w:type="spellStart"/>
+        <w:t>‘localhost:8081/user/</w:t>
+      </w:r>
       <w:r>
         <w:rPr>
           <w:rFonts w:ascii="Courier New" w:hAnsi="Courier New" w:cs="Courier New"/>
@@ -5122,7 +5064,6 @@
         </w:rPr>
         <w:t>nicholas</w:t>
       </w:r>
-      <w:proofErr w:type="spellEnd"/>
       <w:r>
         <w:rPr>
           <w:rFonts w:ascii="Courier New" w:hAnsi="Courier New" w:cs="Courier New"/>
@@ -5147,21 +5088,7 @@
         <w:rPr>
           <w:lang w:val="en-GB"/>
         </w:rPr>
-        <w:t xml:space="preserve">The GPII will automatically start the three applications (AsTeRICS, MyUI, </w:t>
-      </w:r>
-      <w:proofErr w:type="gramStart"/>
-      <w:r>
-        <w:rPr>
-          <w:lang w:val="en-GB"/>
-        </w:rPr>
-        <w:t>UCH</w:t>
-      </w:r>
-      <w:proofErr w:type="gramEnd"/>
-      <w:r>
-        <w:rPr>
-          <w:lang w:val="en-GB"/>
-        </w:rPr>
-        <w:t>).</w:t>
+        <w:t>The GPII will automatically start the three applications (AsTeRICS, MyUI, UCH).</w:t>
       </w:r>
     </w:p>
     <w:p>
@@ -5258,16 +5185,8 @@
         <w:rPr>
           <w:lang w:val="en-GB"/>
         </w:rPr>
-        <w:t>Head-</w:t>
-      </w:r>
-      <w:proofErr w:type="spellStart"/>
-      <w:r>
-        <w:rPr>
-          <w:lang w:val="en-GB"/>
-        </w:rPr>
-        <w:t>ColouredLightBulb</w:t>
-      </w:r>
-      <w:proofErr w:type="spellEnd"/>
+        <w:t>Head-ColouredLightBulb</w:t>
+      </w:r>
       <w:r>
         <w:rPr>
           <w:lang w:val="en-GB"/>
@@ -5280,19 +5199,11 @@
         </w:rPr>
         <w:t xml:space="preserve">and </w:t>
       </w:r>
-      <w:proofErr w:type="spellStart"/>
-      <w:r>
-        <w:rPr>
-          <w:lang w:val="en-GB"/>
-        </w:rPr>
-        <w:t>WoehlkeWebsteckdose</w:t>
-      </w:r>
-      <w:proofErr w:type="spellEnd"/>
-      <w:r>
-        <w:rPr>
-          <w:lang w:val="en-GB"/>
-        </w:rPr>
-        <w:t xml:space="preserve"> </w:t>
+      <w:r>
+        <w:rPr>
+          <w:lang w:val="en-GB"/>
+        </w:rPr>
+        <w:t xml:space="preserve">WoehlkeWebsteckdose </w:t>
       </w:r>
       <w:r>
         <w:rPr>
@@ -5368,23 +5279,13 @@
         </w:rPr>
         <w:t>‘</w:t>
       </w:r>
-      <w:proofErr w:type="gramStart"/>
-      <w:r>
-        <w:rPr>
-          <w:rFonts w:ascii="Courier New" w:hAnsi="Courier New" w:cs="Courier New"/>
-          <w:lang w:val="en-GB"/>
-        </w:rPr>
-        <w:t>localhost:</w:t>
-      </w:r>
-      <w:proofErr w:type="gramEnd"/>
-      <w:r>
-        <w:rPr>
-          <w:rFonts w:ascii="Courier New" w:hAnsi="Courier New" w:cs="Courier New"/>
-          <w:lang w:val="en-GB"/>
-        </w:rPr>
-        <w:t>8081/user/</w:t>
-      </w:r>
-      <w:proofErr w:type="spellStart"/>
+      <w:r>
+        <w:rPr>
+          <w:rFonts w:ascii="Courier New" w:hAnsi="Courier New" w:cs="Courier New"/>
+          <w:lang w:val="en-GB"/>
+        </w:rPr>
+        <w:t>localhost:8081/user/</w:t>
+      </w:r>
       <w:r>
         <w:rPr>
           <w:rFonts w:ascii="Courier New" w:hAnsi="Courier New" w:cs="Courier New"/>
@@ -5393,7 +5294,6 @@
         </w:rPr>
         <w:t>nicholas</w:t>
       </w:r>
-      <w:proofErr w:type="spellEnd"/>
       <w:r>
         <w:rPr>
           <w:rFonts w:ascii="Courier New" w:hAnsi="Courier New" w:cs="Courier New"/>
@@ -5768,23 +5668,7 @@
           <w:rFonts w:ascii="Courier New" w:hAnsi="Courier New" w:cs="Courier New"/>
           <w:lang w:val="en-GB"/>
         </w:rPr>
-        <w:t>‘Head-</w:t>
-      </w:r>
-      <w:proofErr w:type="spellStart"/>
-      <w:r>
-        <w:rPr>
-          <w:rFonts w:ascii="Courier New" w:hAnsi="Courier New" w:cs="Courier New"/>
-          <w:lang w:val="en-GB"/>
-        </w:rPr>
-        <w:t>ColoredLightBulb.acs</w:t>
-      </w:r>
-      <w:proofErr w:type="spellEnd"/>
-      <w:r>
-        <w:rPr>
-          <w:rFonts w:ascii="Courier New" w:hAnsi="Courier New" w:cs="Courier New"/>
-          <w:lang w:val="en-GB"/>
-        </w:rPr>
-        <w:t>’</w:t>
+        <w:t>‘Head-ColoredLightBulb.acs’</w:t>
       </w:r>
       <w:r>
         <w:rPr>
@@ -5853,7 +5737,6 @@
         </w:rPr>
         <w:t>‘&lt;</w:t>
       </w:r>
-      <w:proofErr w:type="spellStart"/>
       <w:r>
         <w:rPr>
           <w:rFonts w:ascii="Courier New" w:hAnsi="Courier New" w:cs="Courier New"/>
@@ -5862,7 +5745,6 @@
         </w:rPr>
         <w:t>REFolderPath</w:t>
       </w:r>
-      <w:proofErr w:type="spellEnd"/>
       <w:r>
         <w:rPr>
           <w:rFonts w:ascii="Courier New" w:hAnsi="Courier New" w:cs="Courier New"/>
@@ -6023,23 +5905,7 @@
           <w:rFonts w:ascii="Courier New" w:hAnsi="Courier New" w:cs="Courier New"/>
           <w:lang w:val="en-GB"/>
         </w:rPr>
-        <w:t xml:space="preserve">‘Connect </w:t>
-      </w:r>
-      <w:proofErr w:type="gramStart"/>
-      <w:r>
-        <w:rPr>
-          <w:rFonts w:ascii="Courier New" w:hAnsi="Courier New" w:cs="Courier New"/>
-          <w:lang w:val="en-GB"/>
-        </w:rPr>
-        <w:t>To</w:t>
-      </w:r>
-      <w:proofErr w:type="gramEnd"/>
-      <w:r>
-        <w:rPr>
-          <w:rFonts w:ascii="Courier New" w:hAnsi="Courier New" w:cs="Courier New"/>
-          <w:lang w:val="en-GB"/>
-        </w:rPr>
-        <w:t xml:space="preserve"> ARE’</w:t>
+        <w:t>‘Connect To ARE’</w:t>
       </w:r>
       <w:r>
         <w:rPr>
@@ -6177,23 +6043,7 @@
           <w:rFonts w:ascii="Courier New" w:hAnsi="Courier New" w:cs="Courier New"/>
           <w:lang w:val="en-GB"/>
         </w:rPr>
-        <w:t>‘Head-</w:t>
-      </w:r>
-      <w:proofErr w:type="spellStart"/>
-      <w:r>
-        <w:rPr>
-          <w:rFonts w:ascii="Courier New" w:hAnsi="Courier New" w:cs="Courier New"/>
-          <w:lang w:val="en-GB"/>
-        </w:rPr>
-        <w:t>ColoredLightBulb.acs</w:t>
-      </w:r>
-      <w:proofErr w:type="spellEnd"/>
-      <w:r>
-        <w:rPr>
-          <w:rFonts w:ascii="Courier New" w:hAnsi="Courier New" w:cs="Courier New"/>
-          <w:lang w:val="en-GB"/>
-        </w:rPr>
-        <w:t>’</w:t>
+        <w:t>‘Head-ColoredLightBulb.acs’</w:t>
       </w:r>
       <w:r>
         <w:rPr>
@@ -6251,21 +6101,7 @@
         <w:rPr>
           <w:lang w:val="en-GB"/>
         </w:rPr>
-        <w:t xml:space="preserve">You should now see the components contained in the model. Locate the </w:t>
-      </w:r>
-      <w:proofErr w:type="spellStart"/>
-      <w:r>
-        <w:rPr>
-          <w:lang w:val="en-GB"/>
-        </w:rPr>
-        <w:t>UchCLB</w:t>
-      </w:r>
-      <w:proofErr w:type="spellEnd"/>
-      <w:r>
-        <w:rPr>
-          <w:lang w:val="en-GB"/>
-        </w:rPr>
-        <w:t xml:space="preserve"> component (it should be on the top-right corner) and select it.</w:t>
+        <w:t>You should now see the components contained in the model. Locate the UchCLB component (it should be on the top-right corner) and select it.</w:t>
       </w:r>
     </w:p>
     <w:p>
@@ -6299,7 +6135,6 @@
         </w:rPr>
         <w:t>‘</w:t>
       </w:r>
-      <w:proofErr w:type="spellStart"/>
       <w:r>
         <w:rPr>
           <w:rFonts w:ascii="Courier New" w:hAnsi="Courier New" w:cs="Courier New"/>
@@ -6307,7 +6142,6 @@
         </w:rPr>
         <w:t>ip</w:t>
       </w:r>
-      <w:proofErr w:type="spellEnd"/>
       <w:r>
         <w:rPr>
           <w:rFonts w:ascii="Courier New" w:hAnsi="Courier New" w:cs="Courier New"/>
@@ -6319,21 +6153,7 @@
         <w:rPr>
           <w:lang w:val="en-GB"/>
         </w:rPr>
-        <w:t xml:space="preserve"> parameter to the </w:t>
-      </w:r>
-      <w:proofErr w:type="spellStart"/>
-      <w:r>
-        <w:rPr>
-          <w:lang w:val="en-GB"/>
-        </w:rPr>
-        <w:t>ip</w:t>
-      </w:r>
-      <w:proofErr w:type="spellEnd"/>
-      <w:r>
-        <w:rPr>
-          <w:lang w:val="en-GB"/>
-        </w:rPr>
-        <w:t xml:space="preserve"> address of the </w:t>
+        <w:t xml:space="preserve"> parameter to the ip address of the </w:t>
       </w:r>
       <w:r>
         <w:rPr>
@@ -6649,7 +6469,6 @@
         </w:rPr>
         <w:t>‘&lt;</w:t>
       </w:r>
-      <w:proofErr w:type="spellStart"/>
       <w:r>
         <w:rPr>
           <w:rFonts w:ascii="Courier New" w:hAnsi="Courier New" w:cs="Courier New"/>
@@ -6658,7 +6477,6 @@
         </w:rPr>
         <w:t>REFolderPath</w:t>
       </w:r>
-      <w:proofErr w:type="spellEnd"/>
       <w:r>
         <w:rPr>
           <w:rFonts w:ascii="Courier New" w:hAnsi="Courier New" w:cs="Courier New"/>
@@ -6713,46 +6531,14 @@
           <w:rFonts w:ascii="Courier New" w:hAnsi="Courier New" w:cs="Courier New"/>
           <w:lang w:val="en-GB"/>
         </w:rPr>
-        <w:t>‘http</w:t>
-      </w:r>
-      <w:proofErr w:type="gramStart"/>
-      <w:r>
-        <w:rPr>
-          <w:rFonts w:ascii="Courier New" w:hAnsi="Courier New" w:cs="Courier New"/>
-          <w:lang w:val="en-GB"/>
-        </w:rPr>
-        <w:t>:/</w:t>
-      </w:r>
-      <w:proofErr w:type="gramEnd"/>
-      <w:r>
-        <w:rPr>
-          <w:rFonts w:ascii="Courier New" w:hAnsi="Courier New" w:cs="Courier New"/>
-          <w:lang w:val="en-GB"/>
-        </w:rPr>
-        <w:t>/localhost:8085</w:t>
-      </w:r>
-      <w:r>
-        <w:rPr>
-          <w:rFonts w:ascii="Courier New" w:hAnsi="Courier New" w:cs="Courier New"/>
-          <w:lang w:val="en-GB"/>
-        </w:rPr>
-        <w:t>/</w:t>
-      </w:r>
-      <w:proofErr w:type="spellStart"/>
-      <w:r>
-        <w:rPr>
-          <w:rFonts w:ascii="Courier New" w:hAnsi="Courier New" w:cs="Courier New"/>
-          <w:lang w:val="en-GB"/>
-        </w:rPr>
-        <w:t>clientExample</w:t>
-      </w:r>
-      <w:proofErr w:type="spellEnd"/>
-      <w:r>
-        <w:rPr>
-          <w:rFonts w:ascii="Courier New" w:hAnsi="Courier New" w:cs="Courier New"/>
-          <w:lang w:val="en-GB"/>
-        </w:rPr>
-        <w:t>/client.html’</w:t>
+        <w:t>‘http://localhost:8085</w:t>
+      </w:r>
+      <w:r>
+        <w:rPr>
+          <w:rFonts w:ascii="Courier New" w:hAnsi="Courier New" w:cs="Courier New"/>
+          <w:lang w:val="en-GB"/>
+        </w:rPr>
+        <w:t>/clientExample/client.html’</w:t>
       </w:r>
       <w:r>
         <w:rPr>
@@ -6805,21 +6591,12 @@
         </w:rPr>
         <w:t>‘</w:t>
       </w:r>
-      <w:proofErr w:type="spellStart"/>
-      <w:r>
-        <w:rPr>
-          <w:rFonts w:ascii="Courier New" w:hAnsi="Courier New" w:cs="Courier New"/>
-          <w:lang w:val="en-GB"/>
-        </w:rPr>
-        <w:t>HeadSound.acs</w:t>
-      </w:r>
-      <w:proofErr w:type="spellEnd"/>
-      <w:r>
-        <w:rPr>
-          <w:rFonts w:ascii="Courier New" w:hAnsi="Courier New" w:cs="Courier New"/>
-          <w:lang w:val="en-GB"/>
-        </w:rPr>
-        <w:t>’</w:t>
+      <w:r>
+        <w:rPr>
+          <w:rFonts w:ascii="Courier New" w:hAnsi="Courier New" w:cs="Courier New"/>
+          <w:lang w:val="en-GB"/>
+        </w:rPr>
+        <w:t>HeadSound.acs’</w:t>
       </w:r>
       <w:r>
         <w:rPr>
@@ -6844,23 +6621,7 @@
           <w:rFonts w:ascii="Courier New" w:hAnsi="Courier New" w:cs="Courier New"/>
           <w:lang w:val="en-GB"/>
         </w:rPr>
-        <w:t>‘</w:t>
-      </w:r>
-      <w:proofErr w:type="spellStart"/>
-      <w:r>
-        <w:rPr>
-          <w:rFonts w:ascii="Courier New" w:hAnsi="Courier New" w:cs="Courier New"/>
-          <w:lang w:val="en-GB"/>
-        </w:rPr>
-        <w:t>Autorun</w:t>
-      </w:r>
-      <w:proofErr w:type="spellEnd"/>
-      <w:r>
-        <w:rPr>
-          <w:rFonts w:ascii="Courier New" w:hAnsi="Courier New" w:cs="Courier New"/>
-          <w:lang w:val="en-GB"/>
-        </w:rPr>
-        <w:t>’</w:t>
+        <w:t>‘Autorun’</w:t>
       </w:r>
       <w:r>
         <w:rPr>
@@ -6885,23 +6646,7 @@
           <w:rFonts w:ascii="Courier New" w:hAnsi="Courier New" w:cs="Courier New"/>
           <w:lang w:val="en-GB"/>
         </w:rPr>
-        <w:t>‘</w:t>
-      </w:r>
-      <w:proofErr w:type="spellStart"/>
-      <w:r>
-        <w:rPr>
-          <w:rFonts w:ascii="Courier New" w:hAnsi="Courier New" w:cs="Courier New"/>
-          <w:lang w:val="en-GB"/>
-        </w:rPr>
-        <w:t>Autorun</w:t>
-      </w:r>
-      <w:proofErr w:type="spellEnd"/>
-      <w:r>
-        <w:rPr>
-          <w:rFonts w:ascii="Courier New" w:hAnsi="Courier New" w:cs="Courier New"/>
-          <w:lang w:val="en-GB"/>
-        </w:rPr>
-        <w:t>’</w:t>
+        <w:t>‘Autorun’</w:t>
       </w:r>
       <w:r>
         <w:rPr>
@@ -7238,21 +6983,7 @@
         <w:rPr>
           <w:lang w:val="en-GB"/>
         </w:rPr>
-        <w:t xml:space="preserve">can be deployed anywhere in your network. A Java Runtime environment 1.8. </w:t>
-      </w:r>
-      <w:proofErr w:type="gramStart"/>
-      <w:r>
-        <w:rPr>
-          <w:lang w:val="en-GB"/>
-        </w:rPr>
-        <w:t>is</w:t>
-      </w:r>
-      <w:proofErr w:type="gramEnd"/>
-      <w:r>
-        <w:rPr>
-          <w:lang w:val="en-GB"/>
-        </w:rPr>
-        <w:t xml:space="preserve"> required </w:t>
+        <w:t xml:space="preserve">can be deployed anywhere in your network. A Java Runtime environment 1.8. is required </w:t>
       </w:r>
       <w:r>
         <w:rPr>
@@ -7333,7 +7064,6 @@
         </w:rPr>
         <w:t>‘&lt;</w:t>
       </w:r>
-      <w:proofErr w:type="spellStart"/>
       <w:r>
         <w:rPr>
           <w:rFonts w:ascii="Courier New" w:hAnsi="Courier New" w:cs="Courier New"/>
@@ -7342,7 +7072,6 @@
         </w:rPr>
         <w:t>REFolderPath</w:t>
       </w:r>
-      <w:proofErr w:type="spellEnd"/>
       <w:r>
         <w:rPr>
           <w:rFonts w:ascii="Courier New" w:hAnsi="Courier New" w:cs="Courier New"/>
@@ -7396,7 +7125,6 @@
         </w:rPr>
         <w:t>‘&lt;</w:t>
       </w:r>
-      <w:proofErr w:type="spellStart"/>
       <w:r>
         <w:rPr>
           <w:rFonts w:ascii="Courier New" w:hAnsi="Courier New" w:cs="Courier New"/>
@@ -7405,7 +7133,6 @@
         </w:rPr>
         <w:t>REFolderPath</w:t>
       </w:r>
-      <w:proofErr w:type="spellEnd"/>
       <w:r>
         <w:rPr>
           <w:rFonts w:ascii="Courier New" w:hAnsi="Courier New" w:cs="Courier New"/>
@@ -7545,7 +7272,6 @@
         </w:rPr>
         <w:t>‘&lt;</w:t>
       </w:r>
-      <w:proofErr w:type="spellStart"/>
       <w:r>
         <w:rPr>
           <w:rFonts w:ascii="Courier New" w:hAnsi="Courier New" w:cs="Courier New"/>
@@ -7554,7 +7280,6 @@
         </w:rPr>
         <w:t>REFolderPath</w:t>
       </w:r>
-      <w:proofErr w:type="spellEnd"/>
       <w:r>
         <w:rPr>
           <w:rFonts w:ascii="Courier New" w:hAnsi="Courier New" w:cs="Courier New"/>
@@ -7644,14 +7369,12 @@
         </w:rPr>
         <w:t xml:space="preserve">Click on the </w:t>
       </w:r>
-      <w:proofErr w:type="spellStart"/>
       <w:r>
         <w:rPr>
           <w:lang w:val="en-GB"/>
         </w:rPr>
         <w:t>ColouredLightBulb</w:t>
       </w:r>
-      <w:proofErr w:type="spellEnd"/>
       <w:r>
         <w:rPr>
           <w:lang w:val="en-GB"/>
@@ -7809,7 +7532,6 @@
         </w:rPr>
         <w:t>‘</w:t>
       </w:r>
-      <w:proofErr w:type="spellStart"/>
       <w:r>
         <w:rPr>
           <w:rFonts w:ascii="Courier New" w:hAnsi="Courier New" w:cs="Courier New"/>
@@ -7817,7 +7539,6 @@
         </w:rPr>
         <w:t>uch.local</w:t>
       </w:r>
-      <w:proofErr w:type="spellEnd"/>
       <w:r>
         <w:rPr>
           <w:lang w:val="en-GB"/>
@@ -7891,21 +7612,12 @@
         </w:rPr>
         <w:t xml:space="preserve"> Then, click on “</w:t>
       </w:r>
-      <w:proofErr w:type="spellStart"/>
-      <w:r>
-        <w:rPr>
-          <w:rFonts w:ascii="Courier New" w:hAnsi="Courier New" w:cs="Courier New"/>
-          <w:lang w:val="en-GB"/>
-        </w:rPr>
-        <w:t>Webclient</w:t>
-      </w:r>
-      <w:proofErr w:type="spellEnd"/>
-      <w:r>
-        <w:rPr>
-          <w:rFonts w:ascii="Courier New" w:hAnsi="Courier New" w:cs="Courier New"/>
-          <w:lang w:val="en-GB"/>
-        </w:rPr>
-        <w:t xml:space="preserve"> index</w:t>
+      <w:r>
+        <w:rPr>
+          <w:rFonts w:ascii="Courier New" w:hAnsi="Courier New" w:cs="Courier New"/>
+          <w:lang w:val="en-GB"/>
+        </w:rPr>
+        <w:t>Webclient index</w:t>
       </w:r>
       <w:r>
         <w:rPr>
@@ -8109,21 +7821,7 @@
         <w:rPr>
           <w:lang w:val="en-GB"/>
         </w:rPr>
-        <w:t xml:space="preserve">New Philips Hue bulbs get visible at the </w:t>
-      </w:r>
-      <w:proofErr w:type="spellStart"/>
-      <w:r>
-        <w:rPr>
-          <w:lang w:val="en-GB"/>
-        </w:rPr>
-        <w:t>Webclient</w:t>
-      </w:r>
-      <w:proofErr w:type="spellEnd"/>
-      <w:r>
-        <w:rPr>
-          <w:lang w:val="en-GB"/>
-        </w:rPr>
-        <w:t xml:space="preserve"> Index Page at </w:t>
+        <w:t xml:space="preserve">New Philips Hue bulbs get visible at the Webclient Index Page at </w:t>
       </w:r>
       <w:r>
         <w:rPr>
@@ -8259,7 +7957,6 @@
         </w:rPr>
         <w:t>&lt;</w:t>
       </w:r>
-      <w:proofErr w:type="spellStart"/>
       <w:r>
         <w:rPr>
           <w:rFonts w:ascii="Courier New" w:hAnsi="Courier New" w:cs="Courier New"/>
@@ -8268,7 +7965,6 @@
         </w:rPr>
         <w:t>REFolderPath</w:t>
       </w:r>
-      <w:proofErr w:type="spellEnd"/>
       <w:r>
         <w:rPr>
           <w:rFonts w:ascii="Courier New" w:hAnsi="Courier New" w:cs="Courier New"/>
@@ -8374,7 +8070,6 @@
         </w:rPr>
         <w:t>&lt;</w:t>
       </w:r>
-      <w:proofErr w:type="spellStart"/>
       <w:r>
         <w:rPr>
           <w:rFonts w:ascii="Courier New" w:hAnsi="Courier New" w:cs="Courier New"/>
@@ -8383,7 +8078,6 @@
         </w:rPr>
         <w:t>REFolderPath</w:t>
       </w:r>
-      <w:proofErr w:type="spellEnd"/>
       <w:r>
         <w:rPr>
           <w:rFonts w:ascii="Courier New" w:hAnsi="Courier New" w:cs="Courier New"/>
@@ -8484,7 +8178,6 @@
         </w:rPr>
         <w:t>‘&lt;</w:t>
       </w:r>
-      <w:proofErr w:type="spellStart"/>
       <w:r>
         <w:rPr>
           <w:rFonts w:ascii="Courier New" w:hAnsi="Courier New" w:cs="Courier New"/>
@@ -8493,7 +8186,6 @@
         </w:rPr>
         <w:t>REFolderPath</w:t>
       </w:r>
-      <w:proofErr w:type="spellEnd"/>
       <w:r>
         <w:rPr>
           <w:rFonts w:ascii="Courier New" w:hAnsi="Courier New" w:cs="Courier New"/>
@@ -8546,7 +8238,6 @@
         </w:rPr>
         <w:t>‘&lt;</w:t>
       </w:r>
-      <w:proofErr w:type="spellStart"/>
       <w:r>
         <w:rPr>
           <w:rFonts w:ascii="Courier New" w:hAnsi="Courier New" w:cs="Courier New"/>
@@ -8555,7 +8246,6 @@
         </w:rPr>
         <w:t>REFolderPath</w:t>
       </w:r>
-      <w:proofErr w:type="spellEnd"/>
       <w:r>
         <w:rPr>
           <w:rFonts w:ascii="Courier New" w:hAnsi="Courier New" w:cs="Courier New"/>
@@ -8591,7 +8281,6 @@
         </w:rPr>
         <w:t>/</w:t>
       </w:r>
-      <w:proofErr w:type="spellStart"/>
       <w:r>
         <w:rPr>
           <w:rFonts w:ascii="Courier New" w:hAnsi="Courier New" w:cs="Courier New"/>
@@ -8599,7 +8288,6 @@
         </w:rPr>
         <w:t>Webclient</w:t>
       </w:r>
-      <w:proofErr w:type="spellEnd"/>
       <w:r>
         <w:rPr>
           <w:rFonts w:ascii="Courier New" w:hAnsi="Courier New" w:cs="Courier New"/>
@@ -8678,23 +8366,7 @@
           <w:rFonts w:ascii="Courier New" w:hAnsi="Courier New" w:cs="Courier New"/>
           <w:lang w:val="en-GB"/>
         </w:rPr>
-        <w:t>‘http</w:t>
-      </w:r>
-      <w:proofErr w:type="gramStart"/>
-      <w:r>
-        <w:rPr>
-          <w:rFonts w:ascii="Courier New" w:hAnsi="Courier New" w:cs="Courier New"/>
-          <w:lang w:val="en-GB"/>
-        </w:rPr>
-        <w:t>:/</w:t>
-      </w:r>
-      <w:proofErr w:type="gramEnd"/>
-      <w:r>
-        <w:rPr>
-          <w:rFonts w:ascii="Courier New" w:hAnsi="Courier New" w:cs="Courier New"/>
-          <w:lang w:val="en-GB"/>
-        </w:rPr>
-        <w:t>/localhost:8085</w:t>
+        <w:t>‘http://localhost:8085</w:t>
       </w:r>
       <w:r>
         <w:rPr>
@@ -8723,7 +8395,6 @@
         </w:rPr>
         <w:t xml:space="preserve">you need to change the value of the </w:t>
       </w:r>
-      <w:proofErr w:type="spellStart"/>
       <w:r>
         <w:rPr>
           <w:rFonts w:ascii="Courier New" w:hAnsi="Courier New" w:cs="Courier New"/>
@@ -8731,7 +8402,6 @@
         </w:rPr>
         <w:t>areURI</w:t>
       </w:r>
-      <w:proofErr w:type="spellEnd"/>
       <w:r>
         <w:rPr>
           <w:lang w:val="en-GB"/>
@@ -8763,7 +8433,6 @@
         </w:rPr>
         <w:t>‘&lt;</w:t>
       </w:r>
-      <w:proofErr w:type="spellStart"/>
       <w:r>
         <w:rPr>
           <w:rFonts w:ascii="Courier New" w:hAnsi="Courier New" w:cs="Courier New"/>
@@ -8772,7 +8441,6 @@
         </w:rPr>
         <w:t>REFolderPath</w:t>
       </w:r>
-      <w:proofErr w:type="spellEnd"/>
       <w:r>
         <w:rPr>
           <w:rFonts w:ascii="Courier New" w:hAnsi="Courier New" w:cs="Courier New"/>
@@ -8785,23 +8453,7 @@
           <w:rFonts w:ascii="Courier New" w:hAnsi="Courier New" w:cs="Courier New"/>
           <w:lang w:val="en-GB"/>
         </w:rPr>
-        <w:t>MyUI/</w:t>
-      </w:r>
-      <w:proofErr w:type="spellStart"/>
-      <w:r>
-        <w:rPr>
-          <w:rFonts w:ascii="Courier New" w:hAnsi="Courier New" w:cs="Courier New"/>
-          <w:lang w:val="en-GB"/>
-        </w:rPr>
-        <w:t>src</w:t>
-      </w:r>
-      <w:proofErr w:type="spellEnd"/>
-      <w:r>
-        <w:rPr>
-          <w:rFonts w:ascii="Courier New" w:hAnsi="Courier New" w:cs="Courier New"/>
-          <w:lang w:val="en-GB"/>
-        </w:rPr>
-        <w:t>/myui-app.js</w:t>
+        <w:t>MyUI/src/myui-app.js</w:t>
       </w:r>
       <w:r>
         <w:rPr>
@@ -9153,7 +8805,6 @@
         </w:rPr>
         <w:t>&lt;</w:t>
       </w:r>
-      <w:proofErr w:type="spellStart"/>
       <w:r>
         <w:rPr>
           <w:rFonts w:ascii="Courier New" w:hAnsi="Courier New" w:cs="Courier New"/>
@@ -9162,7 +8813,6 @@
         </w:rPr>
         <w:t>REFolderPath</w:t>
       </w:r>
-      <w:proofErr w:type="spellEnd"/>
       <w:r>
         <w:rPr>
           <w:rFonts w:ascii="Courier New" w:hAnsi="Courier New" w:cs="Courier New"/>
@@ -9262,7 +8912,6 @@
         </w:rPr>
         <w:t>&lt;</w:t>
       </w:r>
-      <w:proofErr w:type="spellStart"/>
       <w:r>
         <w:rPr>
           <w:rFonts w:ascii="Courier New" w:hAnsi="Courier New" w:cs="Courier New"/>
@@ -9271,7 +8920,6 @@
         </w:rPr>
         <w:t>REFolderPath</w:t>
       </w:r>
-      <w:proofErr w:type="spellEnd"/>
       <w:r>
         <w:rPr>
           <w:rFonts w:ascii="Courier New" w:hAnsi="Courier New" w:cs="Courier New"/>
@@ -9376,7 +9024,6 @@
         </w:rPr>
         <w:t>&lt;</w:t>
       </w:r>
-      <w:proofErr w:type="spellStart"/>
       <w:r>
         <w:rPr>
           <w:rFonts w:ascii="Courier New" w:hAnsi="Courier New" w:cs="Courier New"/>
@@ -9385,7 +9032,6 @@
         </w:rPr>
         <w:t>REFolderPath</w:t>
       </w:r>
-      <w:proofErr w:type="spellEnd"/>
       <w:r>
         <w:rPr>
           <w:lang w:val="en-GB"/>
@@ -9489,7 +9135,6 @@
         </w:rPr>
         <w:t>&lt;</w:t>
       </w:r>
-      <w:proofErr w:type="spellStart"/>
       <w:r>
         <w:rPr>
           <w:rFonts w:ascii="Courier New" w:hAnsi="Courier New" w:cs="Courier New"/>
@@ -9498,7 +9143,6 @@
         </w:rPr>
         <w:t>GPIIRootFolder</w:t>
       </w:r>
-      <w:proofErr w:type="spellEnd"/>
       <w:r>
         <w:rPr>
           <w:rFonts w:ascii="Courier New" w:hAnsi="Courier New" w:cs="Courier New"/>
@@ -9589,21 +9233,7 @@
         <w:rPr>
           <w:lang w:val="en-GB"/>
         </w:rPr>
-        <w:t xml:space="preserve"> (</w:t>
-      </w:r>
-      <w:proofErr w:type="spellStart"/>
-      <w:r>
-        <w:rPr>
-          <w:lang w:val="en-GB"/>
-        </w:rPr>
-        <w:t>eg</w:t>
-      </w:r>
-      <w:proofErr w:type="spellEnd"/>
-      <w:r>
-        <w:rPr>
-          <w:lang w:val="en-GB"/>
-        </w:rPr>
-        <w:t xml:space="preserve"> notepad).</w:t>
+        <w:t xml:space="preserve"> (eg notepad).</w:t>
       </w:r>
     </w:p>
     <w:p>
@@ -9674,7 +9304,6 @@
         </w:rPr>
         <w:t>&lt;</w:t>
       </w:r>
-      <w:proofErr w:type="spellStart"/>
       <w:r>
         <w:rPr>
           <w:rFonts w:ascii="Courier New" w:hAnsi="Courier New" w:cs="Courier New"/>
@@ -9683,7 +9312,6 @@
         </w:rPr>
         <w:t>REFolderPath</w:t>
       </w:r>
-      <w:proofErr w:type="spellEnd"/>
       <w:r>
         <w:rPr>
           <w:rFonts w:ascii="Courier New" w:hAnsi="Courier New" w:cs="Courier New"/>
@@ -9726,21 +9354,7 @@
         <w:rPr>
           <w:lang w:val="en-GB"/>
         </w:rPr>
-        <w:t>eplace the ‘&lt;</w:t>
-      </w:r>
-      <w:proofErr w:type="spellStart"/>
-      <w:r>
-        <w:rPr>
-          <w:lang w:val="en-GB"/>
-        </w:rPr>
-        <w:t>rootFolderPath</w:t>
-      </w:r>
-      <w:proofErr w:type="spellEnd"/>
-      <w:r>
-        <w:rPr>
-          <w:lang w:val="en-GB"/>
-        </w:rPr>
-        <w:t xml:space="preserve">&gt;’ occurrences in this file </w:t>
+        <w:t xml:space="preserve">eplace the ‘&lt;rootFolderPath&gt;’ occurrences in this file </w:t>
       </w:r>
       <w:r>
         <w:rPr>
@@ -9825,19 +9439,11 @@
           <w:lang w:val="en-GB"/>
         </w:rPr>
       </w:pPr>
-      <w:proofErr w:type="gramStart"/>
-      <w:r>
-        <w:rPr>
-          <w:lang w:val="en-GB"/>
-        </w:rPr>
-        <w:t>with</w:t>
-      </w:r>
-      <w:proofErr w:type="gramEnd"/>
-      <w:r>
-        <w:rPr>
-          <w:lang w:val="en-GB"/>
-        </w:rPr>
-        <w:t xml:space="preserve"> the file located in:</w:t>
+      <w:r>
+        <w:rPr>
+          <w:lang w:val="en-GB"/>
+        </w:rPr>
+        <w:t>with the file located in:</w:t>
       </w:r>
     </w:p>
     <w:p>
@@ -9856,7 +9462,6 @@
         </w:rPr>
         <w:t>&lt;</w:t>
       </w:r>
-      <w:proofErr w:type="spellStart"/>
       <w:r>
         <w:rPr>
           <w:rFonts w:ascii="Courier New" w:hAnsi="Courier New" w:cs="Courier New"/>
@@ -9865,7 +9470,6 @@
         </w:rPr>
         <w:t>REFolderPath</w:t>
       </w:r>
-      <w:proofErr w:type="spellEnd"/>
       <w:r>
         <w:rPr>
           <w:rFonts w:ascii="Courier New" w:hAnsi="Courier New" w:cs="Courier New"/>
@@ -9960,19 +9564,11 @@
           <w:lang w:val="en-GB"/>
         </w:rPr>
       </w:pPr>
-      <w:proofErr w:type="gramStart"/>
-      <w:r>
-        <w:rPr>
-          <w:lang w:val="en-GB"/>
-        </w:rPr>
-        <w:t>with</w:t>
-      </w:r>
-      <w:proofErr w:type="gramEnd"/>
-      <w:r>
-        <w:rPr>
-          <w:lang w:val="en-GB"/>
-        </w:rPr>
-        <w:t xml:space="preserve"> the file located in:</w:t>
+      <w:r>
+        <w:rPr>
+          <w:lang w:val="en-GB"/>
+        </w:rPr>
+        <w:t>with the file located in:</w:t>
       </w:r>
     </w:p>
     <w:p>
@@ -9990,7 +9586,6 @@
         </w:rPr>
         <w:t>&lt;</w:t>
       </w:r>
-      <w:proofErr w:type="spellStart"/>
       <w:r>
         <w:rPr>
           <w:rFonts w:ascii="Courier New" w:hAnsi="Courier New" w:cs="Courier New"/>
@@ -9999,7 +9594,6 @@
         </w:rPr>
         <w:t>REFolderPath</w:t>
       </w:r>
-      <w:proofErr w:type="spellEnd"/>
       <w:r>
         <w:rPr>
           <w:rFonts w:ascii="Courier New" w:hAnsi="Courier New" w:cs="Courier New"/>
@@ -10014,7 +9608,6 @@
         </w:rPr>
         <w:t>GPII/</w:t>
       </w:r>
-      <w:proofErr w:type="spellStart"/>
       <w:r>
         <w:rPr>
           <w:rFonts w:ascii="Courier New" w:hAnsi="Courier New" w:cs="Courier New"/>
@@ -10022,7 +9615,6 @@
         </w:rPr>
         <w:t>installedSolutions.json</w:t>
       </w:r>
-      <w:proofErr w:type="spellEnd"/>
     </w:p>
     <w:p>
       <w:pPr>
@@ -10076,19 +9668,11 @@
           <w:lang w:val="en-GB"/>
         </w:rPr>
       </w:pPr>
-      <w:proofErr w:type="gramStart"/>
-      <w:r>
-        <w:rPr>
-          <w:lang w:val="en-GB"/>
-        </w:rPr>
-        <w:t>with</w:t>
-      </w:r>
-      <w:proofErr w:type="gramEnd"/>
-      <w:r>
-        <w:rPr>
-          <w:lang w:val="en-GB"/>
-        </w:rPr>
-        <w:t xml:space="preserve"> the file located in:</w:t>
+      <w:r>
+        <w:rPr>
+          <w:lang w:val="en-GB"/>
+        </w:rPr>
+        <w:t>with the file located in:</w:t>
       </w:r>
     </w:p>
     <w:p>
@@ -10106,7 +9690,6 @@
         </w:rPr>
         <w:t>&lt;</w:t>
       </w:r>
-      <w:proofErr w:type="spellStart"/>
       <w:r>
         <w:rPr>
           <w:rFonts w:ascii="Courier New" w:hAnsi="Courier New" w:cs="Courier New"/>
@@ -10115,7 +9698,6 @@
         </w:rPr>
         <w:t>REFolderPath</w:t>
       </w:r>
-      <w:proofErr w:type="spellEnd"/>
       <w:r>
         <w:rPr>
           <w:rFonts w:ascii="Courier New" w:hAnsi="Courier New" w:cs="Courier New"/>
@@ -10177,7 +9759,6 @@
         </w:rPr>
         <w:t>&lt;</w:t>
       </w:r>
-      <w:proofErr w:type="spellStart"/>
       <w:r>
         <w:rPr>
           <w:rFonts w:ascii="Courier New" w:hAnsi="Courier New" w:cs="Courier New"/>
@@ -10186,7 +9767,6 @@
         </w:rPr>
         <w:t>REFolderPath</w:t>
       </w:r>
-      <w:proofErr w:type="spellEnd"/>
       <w:r>
         <w:rPr>
           <w:rFonts w:ascii="Courier New" w:hAnsi="Courier New" w:cs="Courier New"/>
@@ -10201,7 +9781,6 @@
         </w:rPr>
         <w:t>GPII/</w:t>
       </w:r>
-      <w:proofErr w:type="spellStart"/>
       <w:r>
         <w:rPr>
           <w:rFonts w:ascii="Courier New" w:hAnsi="Courier New" w:cs="Courier New"/>
@@ -10209,7 +9788,6 @@
         </w:rPr>
         <w:t>nicholas.json</w:t>
       </w:r>
-      <w:proofErr w:type="spellEnd"/>
     </w:p>
     <w:p>
       <w:pPr>
@@ -10226,7 +9804,6 @@
         </w:rPr>
         <w:t>&lt;</w:t>
       </w:r>
-      <w:proofErr w:type="spellStart"/>
       <w:r>
         <w:rPr>
           <w:rFonts w:ascii="Courier New" w:hAnsi="Courier New" w:cs="Courier New"/>
@@ -10235,7 +9812,6 @@
         </w:rPr>
         <w:t>REFolderPath</w:t>
       </w:r>
-      <w:proofErr w:type="spellEnd"/>
       <w:r>
         <w:rPr>
           <w:rFonts w:ascii="Courier New" w:hAnsi="Courier New" w:cs="Courier New"/>
@@ -10250,7 +9826,6 @@
         </w:rPr>
         <w:t>GPII/</w:t>
       </w:r>
-      <w:proofErr w:type="spellStart"/>
       <w:r>
         <w:rPr>
           <w:rFonts w:ascii="Courier New" w:hAnsi="Courier New" w:cs="Courier New"/>
@@ -10258,7 +9833,6 @@
         </w:rPr>
         <w:t>mr_moroz.json</w:t>
       </w:r>
-      <w:proofErr w:type="spellEnd"/>
     </w:p>
     <w:p>
       <w:pPr>
@@ -10275,7 +9849,6 @@
         </w:rPr>
         <w:t>&lt;</w:t>
       </w:r>
-      <w:proofErr w:type="spellStart"/>
       <w:r>
         <w:rPr>
           <w:rFonts w:ascii="Courier New" w:hAnsi="Courier New" w:cs="Courier New"/>
@@ -10284,7 +9857,6 @@
         </w:rPr>
         <w:t>REFolderPath</w:t>
       </w:r>
-      <w:proofErr w:type="spellEnd"/>
       <w:r>
         <w:rPr>
           <w:rFonts w:ascii="Courier New" w:hAnsi="Courier New" w:cs="Courier New"/>
@@ -10299,7 +9871,6 @@
         </w:rPr>
         <w:t>GPII/</w:t>
       </w:r>
-      <w:proofErr w:type="spellStart"/>
       <w:r>
         <w:rPr>
           <w:rFonts w:ascii="Courier New" w:hAnsi="Courier New" w:cs="Courier New"/>
@@ -10307,7 +9878,6 @@
         </w:rPr>
         <w:t>ms_moroz.json</w:t>
       </w:r>
-      <w:proofErr w:type="spellEnd"/>
     </w:p>
     <w:p>
       <w:pPr>
@@ -10316,7 +9886,6 @@
           <w:lang w:val="en-GB"/>
         </w:rPr>
       </w:pPr>
-      <w:proofErr w:type="gramStart"/>
       <w:r>
         <w:rPr>
           <w:lang w:val="en-GB"/>
@@ -10328,14 +9897,7 @@
         <w:rPr>
           <w:lang w:val="en-GB"/>
         </w:rPr>
-        <w:t>nd</w:t>
-      </w:r>
-      <w:proofErr w:type="gramEnd"/>
-      <w:r>
-        <w:rPr>
-          <w:lang w:val="en-GB"/>
-        </w:rPr>
-        <w:t xml:space="preserve"> paste them to the folder</w:t>
+        <w:t>nd paste them to the folder</w:t>
       </w:r>
       <w:r>
         <w:rPr>
@@ -10357,7 +9919,6 @@
         </w:rPr>
         <w:t>&lt;</w:t>
       </w:r>
-      <w:proofErr w:type="spellStart"/>
       <w:r>
         <w:rPr>
           <w:b/>
@@ -10365,40 +9926,17 @@
         </w:rPr>
         <w:t>GPIIRootFolder</w:t>
       </w:r>
-      <w:proofErr w:type="spellEnd"/>
-      <w:r>
-        <w:rPr>
-          <w:lang w:val="en-GB"/>
-        </w:rPr>
-        <w:t>&gt;/</w:t>
-      </w:r>
-      <w:proofErr w:type="spellStart"/>
-      <w:r>
-        <w:rPr>
-          <w:lang w:val="en-GB"/>
-        </w:rPr>
-        <w:t>node_modules</w:t>
-      </w:r>
-      <w:proofErr w:type="spellEnd"/>
-      <w:r>
-        <w:rPr>
-          <w:lang w:val="en-GB"/>
-        </w:rPr>
-        <w:t>/universal/</w:t>
-      </w:r>
-      <w:proofErr w:type="spellStart"/>
-      <w:r>
-        <w:rPr>
-          <w:lang w:val="en-GB"/>
-        </w:rPr>
-        <w:t>testData</w:t>
-      </w:r>
-      <w:proofErr w:type="spellEnd"/>
-      <w:r>
-        <w:rPr>
-          <w:lang w:val="en-GB"/>
-        </w:rPr>
-        <w:t>/preferences</w:t>
+      <w:r>
+        <w:rPr>
+          <w:lang w:val="en-GB"/>
+        </w:rPr>
+        <w:t>&gt;/node_modules</w:t>
+      </w:r>
+      <w:r>
+        <w:rPr>
+          <w:lang w:val="en-GB"/>
+        </w:rPr>
+        <w:t>/universal/testData/preferences</w:t>
       </w:r>
     </w:p>
     <w:p>
@@ -10472,7 +10010,6 @@
         </w:rPr>
         <w:t>&lt;</w:t>
       </w:r>
-      <w:proofErr w:type="spellStart"/>
       <w:r>
         <w:rPr>
           <w:rFonts w:ascii="Courier New" w:hAnsi="Courier New" w:cs="Courier New"/>
@@ -10481,7 +10018,6 @@
         </w:rPr>
         <w:t>GPIIRootFolder</w:t>
       </w:r>
-      <w:proofErr w:type="spellEnd"/>
       <w:r>
         <w:rPr>
           <w:rFonts w:ascii="Courier New" w:hAnsi="Courier New" w:cs="Courier New"/>
@@ -10527,25 +10063,8 @@
           <w:rFonts w:ascii="Courier New" w:hAnsi="Courier New" w:cs="Courier New"/>
           <w:lang w:val="en-GB"/>
         </w:rPr>
-        <w:t>‘</w:t>
-      </w:r>
-      <w:proofErr w:type="gramStart"/>
-      <w:r>
-        <w:rPr>
-          <w:rFonts w:ascii="Courier New" w:hAnsi="Courier New" w:cs="Courier New"/>
-          <w:lang w:val="en-GB"/>
-        </w:rPr>
-        <w:t>localhost:</w:t>
-      </w:r>
-      <w:proofErr w:type="gramEnd"/>
-      <w:r>
-        <w:rPr>
-          <w:rFonts w:ascii="Courier New" w:hAnsi="Courier New" w:cs="Courier New"/>
-          <w:lang w:val="en-GB"/>
-        </w:rPr>
-        <w:t>8081/user/</w:t>
-      </w:r>
-      <w:proofErr w:type="spellStart"/>
+        <w:t>‘localhost:8081/user/</w:t>
+      </w:r>
       <w:r>
         <w:rPr>
           <w:rFonts w:ascii="Courier New" w:hAnsi="Courier New" w:cs="Courier New"/>
@@ -10554,7 +10073,6 @@
         </w:rPr>
         <w:t>mary</w:t>
       </w:r>
-      <w:proofErr w:type="spellEnd"/>
       <w:r>
         <w:rPr>
           <w:rFonts w:ascii="Courier New" w:hAnsi="Courier New" w:cs="Courier New"/>
@@ -10632,23 +10150,13 @@
         </w:rPr>
         <w:t>‘</w:t>
       </w:r>
-      <w:proofErr w:type="gramStart"/>
-      <w:r>
-        <w:rPr>
-          <w:rFonts w:ascii="Courier New" w:hAnsi="Courier New" w:cs="Courier New"/>
-          <w:lang w:val="en-GB"/>
-        </w:rPr>
-        <w:t>localhost:</w:t>
-      </w:r>
-      <w:proofErr w:type="gramEnd"/>
-      <w:r>
-        <w:rPr>
-          <w:rFonts w:ascii="Courier New" w:hAnsi="Courier New" w:cs="Courier New"/>
-          <w:lang w:val="en-GB"/>
-        </w:rPr>
-        <w:t>8081/user/</w:t>
-      </w:r>
-      <w:proofErr w:type="spellStart"/>
+      <w:r>
+        <w:rPr>
+          <w:rFonts w:ascii="Courier New" w:hAnsi="Courier New" w:cs="Courier New"/>
+          <w:lang w:val="en-GB"/>
+        </w:rPr>
+        <w:t>localhost:8081/user/</w:t>
+      </w:r>
       <w:r>
         <w:rPr>
           <w:rFonts w:ascii="Courier New" w:hAnsi="Courier New" w:cs="Courier New"/>
@@ -10657,7 +10165,6 @@
         </w:rPr>
         <w:t>mary</w:t>
       </w:r>
-      <w:proofErr w:type="spellEnd"/>
       <w:r>
         <w:rPr>
           <w:rFonts w:ascii="Courier New" w:hAnsi="Courier New" w:cs="Courier New"/>
@@ -10759,16 +10266,8 @@
         <w:rPr>
           <w:lang w:val="en-GB"/>
         </w:rPr>
-        <w:t xml:space="preserve"> operating in the standard radio frequency of 13.56 </w:t>
-      </w:r>
-      <w:proofErr w:type="spellStart"/>
-      <w:r>
-        <w:rPr>
-          <w:lang w:val="en-GB"/>
-        </w:rPr>
-        <w:t>MHz.</w:t>
-      </w:r>
-      <w:proofErr w:type="spellEnd"/>
+        <w:t xml:space="preserve"> operating in the standard radio frequency of 13.56 MHz.</w:t>
+      </w:r>
     </w:p>
     <w:p>
       <w:pPr>
@@ -10979,21 +10478,7 @@
         <w:rPr>
           <w:lang w:val="en-GB"/>
         </w:rPr>
-        <w:t xml:space="preserve"> </w:t>
-      </w:r>
-      <w:proofErr w:type="spellStart"/>
-      <w:r>
-        <w:rPr>
-          <w:lang w:val="en-GB"/>
-        </w:rPr>
-        <w:t>GoToTags</w:t>
-      </w:r>
-      <w:proofErr w:type="spellEnd"/>
-      <w:r>
-        <w:rPr>
-          <w:lang w:val="en-GB"/>
-        </w:rPr>
-        <w:t xml:space="preserve"> windows application (Download link: </w:t>
+        <w:t xml:space="preserve"> GoToTags windows application (Download link: </w:t>
       </w:r>
       <w:hyperlink r:id="rId21" w:history="1">
         <w:r>
@@ -11069,7 +10554,6 @@
         </w:rPr>
         <w:t>&lt;</w:t>
       </w:r>
-      <w:proofErr w:type="spellStart"/>
       <w:r>
         <w:rPr>
           <w:rFonts w:ascii="Courier New" w:hAnsi="Courier New" w:cs="Courier New"/>
@@ -11078,7 +10562,6 @@
         </w:rPr>
         <w:t>REFolderPath</w:t>
       </w:r>
-      <w:proofErr w:type="spellEnd"/>
       <w:r>
         <w:rPr>
           <w:rFonts w:ascii="Courier New" w:hAnsi="Courier New" w:cs="Courier New"/>
@@ -11091,23 +10574,7 @@
           <w:rFonts w:ascii="Courier New" w:hAnsi="Courier New" w:cs="Courier New"/>
           <w:lang w:val="en-GB"/>
         </w:rPr>
-        <w:t>/GPII/</w:t>
-      </w:r>
-      <w:proofErr w:type="spellStart"/>
-      <w:r>
-        <w:rPr>
-          <w:rFonts w:ascii="Courier New" w:hAnsi="Courier New" w:cs="Courier New"/>
-          <w:lang w:val="en-GB"/>
-        </w:rPr>
-        <w:t>NFCDrivers</w:t>
-      </w:r>
-      <w:proofErr w:type="spellEnd"/>
-      <w:r>
-        <w:rPr>
-          <w:rFonts w:ascii="Courier New" w:hAnsi="Courier New" w:cs="Courier New"/>
-          <w:lang w:val="en-GB"/>
-        </w:rPr>
-        <w:t>”</w:t>
+        <w:t>/GPII/NFCDrivers”</w:t>
       </w:r>
     </w:p>
     <w:p>
@@ -11125,21 +10592,7 @@
         <w:rPr>
           <w:lang w:val="en-GB"/>
         </w:rPr>
-        <w:t xml:space="preserve">Open </w:t>
-      </w:r>
-      <w:proofErr w:type="spellStart"/>
-      <w:r>
-        <w:rPr>
-          <w:lang w:val="en-GB"/>
-        </w:rPr>
-        <w:t>GoToTags</w:t>
-      </w:r>
-      <w:proofErr w:type="spellEnd"/>
-      <w:r>
-        <w:rPr>
-          <w:lang w:val="en-GB"/>
-        </w:rPr>
-        <w:t xml:space="preserve"> application</w:t>
+        <w:t>Open GoToTags application</w:t>
       </w:r>
       <w:r>
         <w:rPr>
@@ -11838,7 +11291,6 @@
         </w:rPr>
         <w:t>‘</w:t>
       </w:r>
-      <w:proofErr w:type="spellStart"/>
       <w:r>
         <w:rPr>
           <w:rFonts w:ascii="Courier New" w:hAnsi="Courier New" w:cs="Courier New"/>
@@ -11846,7 +11298,6 @@
         </w:rPr>
         <w:t>Mr_Moroz</w:t>
       </w:r>
-      <w:proofErr w:type="spellEnd"/>
       <w:r>
         <w:rPr>
           <w:lang w:val="en-GB"/>
@@ -11865,7 +11316,6 @@
         </w:rPr>
         <w:t xml:space="preserve"> ‘</w:t>
       </w:r>
-      <w:proofErr w:type="spellStart"/>
       <w:r>
         <w:rPr>
           <w:rFonts w:ascii="Courier New" w:hAnsi="Courier New" w:cs="Courier New"/>
@@ -11873,7 +11323,6 @@
         </w:rPr>
         <w:t>Ms_Moroz</w:t>
       </w:r>
-      <w:proofErr w:type="spellEnd"/>
       <w:r>
         <w:rPr>
           <w:lang w:val="en-GB"/>
@@ -11902,16 +11351,8 @@
         <w:rPr>
           <w:lang w:val="en-GB"/>
         </w:rPr>
-        <w:t xml:space="preserve">Close </w:t>
-      </w:r>
-      <w:proofErr w:type="spellStart"/>
-      <w:r>
-        <w:rPr>
-          <w:lang w:val="en-GB"/>
-        </w:rPr>
-        <w:t>GoToTags</w:t>
-      </w:r>
-      <w:proofErr w:type="spellEnd"/>
+        <w:t>Close GoToTags</w:t>
+      </w:r>
       <w:r>
         <w:rPr>
           <w:lang w:val="en-GB"/>
@@ -11965,7 +11406,6 @@
         </w:rPr>
         <w:t>&lt;</w:t>
       </w:r>
-      <w:proofErr w:type="spellStart"/>
       <w:r>
         <w:rPr>
           <w:rFonts w:ascii="Courier New" w:hAnsi="Courier New" w:cs="Courier New"/>
@@ -11974,7 +11414,6 @@
         </w:rPr>
         <w:t>GPIIRootFolder</w:t>
       </w:r>
-      <w:proofErr w:type="spellEnd"/>
       <w:r>
         <w:rPr>
           <w:rFonts w:ascii="Courier New" w:hAnsi="Courier New" w:cs="Courier New"/>
@@ -11989,7 +11428,6 @@
         </w:rPr>
         <w:t>/</w:t>
       </w:r>
-      <w:proofErr w:type="spellStart"/>
       <w:r>
         <w:rPr>
           <w:rFonts w:ascii="Courier New" w:hAnsi="Courier New" w:cs="Courier New"/>
@@ -11997,7 +11435,6 @@
         </w:rPr>
         <w:t>node_modules</w:t>
       </w:r>
-      <w:proofErr w:type="spellEnd"/>
       <w:r>
         <w:rPr>
           <w:rFonts w:ascii="Courier New" w:hAnsi="Courier New" w:cs="Courier New"/>
@@ -12019,7 +11456,6 @@
         </w:rPr>
         <w:t>/</w:t>
       </w:r>
-      <w:proofErr w:type="spellStart"/>
       <w:r>
         <w:rPr>
           <w:rFonts w:ascii="Courier New" w:hAnsi="Courier New" w:cs="Courier New"/>
@@ -12027,7 +11463,6 @@
         </w:rPr>
         <w:t>testData</w:t>
       </w:r>
-      <w:proofErr w:type="spellEnd"/>
       <w:r>
         <w:rPr>
           <w:rFonts w:ascii="Courier New" w:hAnsi="Courier New" w:cs="Courier New"/>
@@ -12059,23 +11494,8 @@
         <w:rPr>
           <w:lang w:val="en-GB"/>
         </w:rPr>
-        <w:t xml:space="preserve">d open the </w:t>
-      </w:r>
-      <w:proofErr w:type="spellStart"/>
-      <w:r>
-        <w:rPr>
-          <w:lang w:val="en-GB"/>
-        </w:rPr>
-        <w:t>json</w:t>
-      </w:r>
-      <w:proofErr w:type="spellEnd"/>
-      <w:r>
-        <w:rPr>
-          <w:lang w:val="en-GB"/>
-        </w:rPr>
-        <w:t xml:space="preserve"> file of the persona you need to change, e.g. </w:t>
-      </w:r>
-      <w:proofErr w:type="spellStart"/>
+        <w:t xml:space="preserve">d open the json file of the persona you need to change, e.g. </w:t>
+      </w:r>
       <w:r>
         <w:rPr>
           <w:rFonts w:ascii="Courier New" w:hAnsi="Courier New" w:cs="Courier New"/>
@@ -12083,14 +11503,12 @@
         </w:rPr>
         <w:t>nicholas.json</w:t>
       </w:r>
-      <w:proofErr w:type="spellEnd"/>
       <w:r>
         <w:rPr>
           <w:lang w:val="en-GB"/>
         </w:rPr>
         <w:t xml:space="preserve">. You may change the </w:t>
       </w:r>
-      <w:proofErr w:type="spellStart"/>
       <w:r>
         <w:rPr>
           <w:rFonts w:ascii="Courier New" w:hAnsi="Courier New" w:cs="Courier New"/>
@@ -12098,14 +11516,12 @@
         </w:rPr>
         <w:t>maxElementsPerScreen</w:t>
       </w:r>
-      <w:proofErr w:type="spellEnd"/>
       <w:r>
         <w:rPr>
           <w:lang w:val="en-GB"/>
         </w:rPr>
         <w:t xml:space="preserve"> that handles the number of elements the user sees on screen, as well as the </w:t>
       </w:r>
-      <w:proofErr w:type="spellStart"/>
       <w:r>
         <w:rPr>
           <w:rFonts w:ascii="Courier New" w:hAnsi="Courier New" w:cs="Courier New"/>
@@ -12113,7 +11529,6 @@
         </w:rPr>
         <w:t>bodyTextFontSize</w:t>
       </w:r>
-      <w:proofErr w:type="spellEnd"/>
       <w:r>
         <w:rPr>
           <w:lang w:val="en-GB"/>
@@ -12351,21 +11766,7 @@
         <w:rPr>
           <w:lang w:val="en-GB"/>
         </w:rPr>
-        <w:t xml:space="preserve">Visit the </w:t>
-      </w:r>
-      <w:proofErr w:type="spellStart"/>
-      <w:r>
-        <w:rPr>
-          <w:lang w:val="en-GB"/>
-        </w:rPr>
-        <w:t>url</w:t>
-      </w:r>
-      <w:proofErr w:type="spellEnd"/>
-      <w:r>
-        <w:rPr>
-          <w:lang w:val="en-GB"/>
-        </w:rPr>
-        <w:t xml:space="preserve"> </w:t>
+        <w:t xml:space="preserve">Visit the url </w:t>
       </w:r>
       <w:hyperlink r:id="rId27" w:history="1">
         <w:r>
@@ -12398,21 +11799,7 @@
         <w:rPr>
           <w:lang w:val="en-GB"/>
         </w:rPr>
-        <w:t xml:space="preserve">The GPII will automatically start the three applications (AsTeRICS, MyUI, </w:t>
-      </w:r>
-      <w:proofErr w:type="gramStart"/>
-      <w:r>
-        <w:rPr>
-          <w:lang w:val="en-GB"/>
-        </w:rPr>
-        <w:t>UCH</w:t>
-      </w:r>
-      <w:proofErr w:type="gramEnd"/>
-      <w:r>
-        <w:rPr>
-          <w:lang w:val="en-GB"/>
-        </w:rPr>
-        <w:t>).</w:t>
+        <w:t>The GPII will automatically start the three applications (AsTeRICS, MyUI, UCH).</w:t>
       </w:r>
     </w:p>
     <w:p>
@@ -12605,7 +11992,6 @@
         </w:rPr>
         <w:t xml:space="preserve"> and then on the ‘</w:t>
       </w:r>
-      <w:proofErr w:type="spellStart"/>
       <w:r>
         <w:rPr>
           <w:rFonts w:ascii="Courier New" w:hAnsi="Courier New" w:cs="Courier New"/>
@@ -12613,7 +11999,6 @@
         </w:rPr>
         <w:t>ColouredLightBulb</w:t>
       </w:r>
-      <w:proofErr w:type="spellEnd"/>
       <w:r>
         <w:rPr>
           <w:lang w:val="en-GB"/>
@@ -12733,21 +12118,7 @@
         <w:rPr>
           <w:lang w:val="en-GB"/>
         </w:rPr>
-        <w:t xml:space="preserve">If not, you can observe the changes in the emulator by visiting the </w:t>
-      </w:r>
-      <w:proofErr w:type="gramStart"/>
-      <w:r>
-        <w:rPr>
-          <w:lang w:val="en-GB"/>
-        </w:rPr>
-        <w:t>url</w:t>
-      </w:r>
-      <w:proofErr w:type="gramEnd"/>
-      <w:r>
-        <w:rPr>
-          <w:lang w:val="en-GB"/>
-        </w:rPr>
-        <w:t xml:space="preserve">: </w:t>
+        <w:t xml:space="preserve">If not, you can observe the changes in the emulator by visiting the url: </w:t>
       </w:r>
       <w:hyperlink r:id="rId28" w:history="1">
         <w:r>
@@ -12816,7 +12187,6 @@
         </w:rPr>
         <w:t>’ button and then on the ‘</w:t>
       </w:r>
-      <w:proofErr w:type="spellStart"/>
       <w:r>
         <w:rPr>
           <w:rFonts w:ascii="Courier New" w:hAnsi="Courier New" w:cs="Courier New"/>
@@ -12838,7 +12208,6 @@
         </w:rPr>
         <w:t>hlkeWebsteckdose</w:t>
       </w:r>
-      <w:proofErr w:type="spellEnd"/>
       <w:r>
         <w:rPr>
           <w:lang w:val="en-GB"/>
@@ -12911,14 +12280,12 @@
         </w:rPr>
         <w:t xml:space="preserve">If you have connected the actual </w:t>
       </w:r>
-      <w:proofErr w:type="spellStart"/>
       <w:r>
         <w:rPr>
           <w:lang w:val="en-GB"/>
         </w:rPr>
         <w:t>WoehlkeWebsteckdose</w:t>
       </w:r>
-      <w:proofErr w:type="spellEnd"/>
       <w:r>
         <w:rPr>
           <w:lang w:val="en-GB"/>
@@ -12942,21 +12309,7 @@
         <w:rPr>
           <w:lang w:val="en-GB"/>
         </w:rPr>
-        <w:t xml:space="preserve">If not, you can observe the changes in the emulator by visiting the </w:t>
-      </w:r>
-      <w:proofErr w:type="gramStart"/>
-      <w:r>
-        <w:rPr>
-          <w:lang w:val="en-GB"/>
-        </w:rPr>
-        <w:t>url</w:t>
-      </w:r>
-      <w:proofErr w:type="gramEnd"/>
-      <w:r>
-        <w:rPr>
-          <w:lang w:val="en-GB"/>
-        </w:rPr>
-        <w:t xml:space="preserve">: </w:t>
+        <w:t xml:space="preserve">If not, you can observe the changes in the emulator by visiting the url: </w:t>
       </w:r>
       <w:hyperlink r:id="rId29" w:history="1">
         <w:r>
@@ -12979,14 +12332,12 @@
         </w:rPr>
         <w:t xml:space="preserve"> </w:t>
       </w:r>
-      <w:proofErr w:type="spellStart"/>
       <w:r>
         <w:rPr>
           <w:lang w:val="en-GB"/>
         </w:rPr>
         <w:t>WoehlkeWebsteckdose</w:t>
       </w:r>
-      <w:proofErr w:type="spellEnd"/>
       <w:r>
         <w:rPr>
           <w:lang w:val="en-GB"/>
@@ -13360,15 +12711,7 @@
           <w:rFonts w:ascii="Courier New" w:hAnsi="Courier New" w:cs="Courier New"/>
           <w:lang w:val="en-GB"/>
         </w:rPr>
-        <w:t>Head-</w:t>
-      </w:r>
-      <w:proofErr w:type="spellStart"/>
-      <w:r>
-        <w:rPr>
-          <w:rFonts w:ascii="Courier New" w:hAnsi="Courier New" w:cs="Courier New"/>
-          <w:lang w:val="en-GB"/>
-        </w:rPr>
-        <w:t>ColouredLightBul</w:t>
+        <w:t>Head-ColouredLightBul</w:t>
       </w:r>
       <w:r>
         <w:rPr>
@@ -13377,7 +12720,6 @@
         </w:rPr>
         <w:t>b</w:t>
       </w:r>
-      <w:proofErr w:type="spellEnd"/>
       <w:r>
         <w:rPr>
           <w:lang w:val="en-GB"/>
@@ -13413,15 +12755,7 @@
           <w:rFonts w:ascii="Courier New" w:hAnsi="Courier New" w:cs="Courier New"/>
           <w:lang w:val="en-GB"/>
         </w:rPr>
-        <w:t>Head-</w:t>
-      </w:r>
-      <w:proofErr w:type="spellStart"/>
-      <w:r>
-        <w:rPr>
-          <w:rFonts w:ascii="Courier New" w:hAnsi="Courier New" w:cs="Courier New"/>
-          <w:lang w:val="en-GB"/>
-        </w:rPr>
-        <w:t>ColouredLightBul</w:t>
+        <w:t>Head-ColouredLightBul</w:t>
       </w:r>
       <w:r>
         <w:rPr>
@@ -13430,7 +12764,6 @@
         </w:rPr>
         <w:t>b</w:t>
       </w:r>
-      <w:proofErr w:type="spellEnd"/>
       <w:r>
         <w:rPr>
           <w:lang w:val="en-GB"/>
@@ -13575,21 +12908,7 @@
         <w:rPr>
           <w:lang w:val="en-GB"/>
         </w:rPr>
-        <w:t xml:space="preserve">If not, you can observe the changes in the emulator by visiting the </w:t>
-      </w:r>
-      <w:proofErr w:type="gramStart"/>
-      <w:r>
-        <w:rPr>
-          <w:lang w:val="en-GB"/>
-        </w:rPr>
-        <w:t>url</w:t>
-      </w:r>
-      <w:proofErr w:type="gramEnd"/>
-      <w:r>
-        <w:rPr>
-          <w:lang w:val="en-GB"/>
-        </w:rPr>
-        <w:t xml:space="preserve">: </w:t>
+        <w:t xml:space="preserve">If not, you can observe the changes in the emulator by visiting the url: </w:t>
       </w:r>
       <w:hyperlink r:id="rId32" w:history="1">
         <w:r>
@@ -13735,23 +13054,7 @@
           <w:rFonts w:ascii="Courier New" w:hAnsi="Courier New" w:cs="Courier New"/>
           <w:lang w:val="en-GB"/>
         </w:rPr>
-        <w:t>Head-</w:t>
-      </w:r>
-      <w:proofErr w:type="spellStart"/>
-      <w:r>
-        <w:rPr>
-          <w:rFonts w:ascii="Courier New" w:hAnsi="Courier New" w:cs="Courier New"/>
-          <w:lang w:val="en-GB"/>
-        </w:rPr>
-        <w:t>ColouredLightBulb</w:t>
-      </w:r>
-      <w:proofErr w:type="spellEnd"/>
-      <w:r>
-        <w:rPr>
-          <w:rFonts w:ascii="Courier New" w:hAnsi="Courier New" w:cs="Courier New"/>
-          <w:lang w:val="en-GB"/>
-        </w:rPr>
-        <w:t xml:space="preserve"> </w:t>
+        <w:t xml:space="preserve">Head-ColouredLightBulb </w:t>
       </w:r>
       <w:r>
         <w:rPr>
@@ -13818,9 +13121,39 @@
           <w:rFonts w:ascii="Courier New" w:hAnsi="Courier New" w:cs="Courier New"/>
           <w:lang w:val="en-GB"/>
         </w:rPr>
-        <w:t>Head-</w:t>
-      </w:r>
-      <w:proofErr w:type="spellStart"/>
+        <w:t>Head-ElectricityOutlet</w:t>
+      </w:r>
+      <w:r>
+        <w:rPr>
+          <w:lang w:val="en-GB"/>
+        </w:rPr>
+        <w:t xml:space="preserve"> model.</w:t>
+      </w:r>
+      <w:r>
+        <w:rPr>
+          <w:lang w:val="en-GB"/>
+        </w:rPr>
+        <w:t xml:space="preserve"> </w:t>
+      </w:r>
+      <w:r>
+        <w:rPr>
+          <w:lang w:val="en-GB"/>
+        </w:rPr>
+        <w:t xml:space="preserve">The AsTeRICS ARE is expected to initiate the </w:t>
+      </w:r>
+      <w:r>
+        <w:rPr>
+          <w:rFonts w:ascii="Courier New" w:hAnsi="Courier New" w:cs="Courier New"/>
+          <w:lang w:val="en-GB"/>
+        </w:rPr>
+        <w:t>Head</w:t>
+      </w:r>
+      <w:r>
+        <w:rPr>
+          <w:lang w:val="en-GB"/>
+        </w:rPr>
+        <w:t>-</w:t>
+      </w:r>
       <w:r>
         <w:rPr>
           <w:rFonts w:ascii="Courier New" w:hAnsi="Courier New" w:cs="Courier New"/>
@@ -13828,47 +13161,6 @@
         </w:rPr>
         <w:t>ElectricityOutlet</w:t>
       </w:r>
-      <w:proofErr w:type="spellEnd"/>
-      <w:r>
-        <w:rPr>
-          <w:lang w:val="en-GB"/>
-        </w:rPr>
-        <w:t xml:space="preserve"> model.</w:t>
-      </w:r>
-      <w:r>
-        <w:rPr>
-          <w:lang w:val="en-GB"/>
-        </w:rPr>
-        <w:t xml:space="preserve"> </w:t>
-      </w:r>
-      <w:r>
-        <w:rPr>
-          <w:lang w:val="en-GB"/>
-        </w:rPr>
-        <w:t xml:space="preserve">The AsTeRICS ARE is expected to initiate the </w:t>
-      </w:r>
-      <w:r>
-        <w:rPr>
-          <w:rFonts w:ascii="Courier New" w:hAnsi="Courier New" w:cs="Courier New"/>
-          <w:lang w:val="en-GB"/>
-        </w:rPr>
-        <w:t>Head</w:t>
-      </w:r>
-      <w:r>
-        <w:rPr>
-          <w:lang w:val="en-GB"/>
-        </w:rPr>
-        <w:t>-</w:t>
-      </w:r>
-      <w:proofErr w:type="spellStart"/>
-      <w:r>
-        <w:rPr>
-          <w:rFonts w:ascii="Courier New" w:hAnsi="Courier New" w:cs="Courier New"/>
-          <w:lang w:val="en-GB"/>
-        </w:rPr>
-        <w:t>ElectricityOutlet</w:t>
-      </w:r>
-      <w:proofErr w:type="spellEnd"/>
       <w:r>
         <w:rPr>
           <w:lang w:val="en-GB"/>
@@ -13950,14 +13242,12 @@
         </w:rPr>
         <w:t xml:space="preserve">If you have connected the actual </w:t>
       </w:r>
-      <w:proofErr w:type="spellStart"/>
       <w:r>
         <w:rPr>
           <w:lang w:val="en-GB"/>
         </w:rPr>
         <w:t>WoehlkeWebsteckdose</w:t>
       </w:r>
-      <w:proofErr w:type="spellEnd"/>
       <w:r>
         <w:rPr>
           <w:lang w:val="en-GB"/>
@@ -13981,21 +13271,7 @@
         <w:rPr>
           <w:lang w:val="en-GB"/>
         </w:rPr>
-        <w:t xml:space="preserve">If not, you can observe the changes in the emulator by visiting the </w:t>
-      </w:r>
-      <w:proofErr w:type="gramStart"/>
-      <w:r>
-        <w:rPr>
-          <w:lang w:val="en-GB"/>
-        </w:rPr>
-        <w:t>url</w:t>
-      </w:r>
-      <w:proofErr w:type="gramEnd"/>
-      <w:r>
-        <w:rPr>
-          <w:lang w:val="en-GB"/>
-        </w:rPr>
-        <w:t xml:space="preserve">: </w:t>
+        <w:t xml:space="preserve">If not, you can observe the changes in the emulator by visiting the url: </w:t>
       </w:r>
       <w:hyperlink r:id="rId34" w:history="1">
         <w:r>
@@ -14018,14 +13294,12 @@
         </w:rPr>
         <w:t xml:space="preserve"> </w:t>
       </w:r>
-      <w:proofErr w:type="spellStart"/>
       <w:r>
         <w:rPr>
           <w:lang w:val="en-GB"/>
         </w:rPr>
         <w:t>WoehlkeWebsteckdose</w:t>
       </w:r>
-      <w:proofErr w:type="spellEnd"/>
       <w:r>
         <w:rPr>
           <w:lang w:val="en-GB"/>
@@ -18740,15 +18014,6 @@
   </w:num>
   <w:num w:numId="47">
     <w:abstractNumId w:val="10"/>
-    <w:lvlOverride w:ilvl="0"/>
-    <w:lvlOverride w:ilvl="1"/>
-    <w:lvlOverride w:ilvl="2"/>
-    <w:lvlOverride w:ilvl="3"/>
-    <w:lvlOverride w:ilvl="4"/>
-    <w:lvlOverride w:ilvl="5"/>
-    <w:lvlOverride w:ilvl="6"/>
-    <w:lvlOverride w:ilvl="7"/>
-    <w:lvlOverride w:ilvl="8"/>
   </w:num>
   <w:numIdMacAtCleanup w:val="4"/>
 </w:numbering>
@@ -21606,7 +20871,7 @@
 </file>
 
 <file path=customXml/itemProps1.xml><?xml version="1.0" encoding="utf-8"?>
-<ds:datastoreItem xmlns:ds="http://schemas.openxmlformats.org/officeDocument/2006/customXml" ds:itemID="{F1643BA5-5D3B-4424-8C88-CFA3BC6D0C16}">
+<ds:datastoreItem xmlns:ds="http://schemas.openxmlformats.org/officeDocument/2006/customXml" ds:itemID="{CD49EE66-7D7B-4591-9E98-3C46B2DA6E08}">
   <ds:schemaRefs>
     <ds:schemaRef ds:uri="http://schemas.openxmlformats.org/officeDocument/2006/bibliography"/>
   </ds:schemaRefs>

</xml_diff>